<commit_message>
manuscript revisions document added
</commit_message>
<xml_diff>
--- a/manuscript/v2/v3/v5/v6/v8/v9/v10/v11/v12/v_final/manuscript_body.docx
+++ b/manuscript/v2/v3/v5/v6/v8/v9/v10/v11/v12/v_final/manuscript_body.docx
@@ -86,7 +86,35 @@
         <w:rPr>
           <w:rFonts w:ascii="Verdana" w:hAnsi="Verdana"/>
         </w:rPr>
-        <w:t>The method's performance was evaluated by quantifying: (i) bone boundary alignment error, (ii) frame segmentation processing time, and (iii) consistency of derived osteokinematic parameters, with the latter two compared against manual segmentation.</w:t>
+        <w:t>The method's performance was evaluated by quantifying: (</w:t>
+      </w:r>
+      <w:proofErr w:type="spellStart"/>
+      <w:r>
+        <w:rPr>
+          <w:rFonts w:ascii="Verdana" w:hAnsi="Verdana"/>
+        </w:rPr>
+        <w:t>i</w:t>
+      </w:r>
+      <w:proofErr w:type="spellEnd"/>
+      <w:r>
+        <w:rPr>
+          <w:rFonts w:ascii="Verdana" w:hAnsi="Verdana"/>
+        </w:rPr>
+        <w:t xml:space="preserve">) bone boundary alignment error, (ii) frame segmentation processing time, and (iii) consistency of derived </w:t>
+      </w:r>
+      <w:proofErr w:type="spellStart"/>
+      <w:r>
+        <w:rPr>
+          <w:rFonts w:ascii="Verdana" w:hAnsi="Verdana"/>
+        </w:rPr>
+        <w:t>osteokinematic</w:t>
+      </w:r>
+      <w:proofErr w:type="spellEnd"/>
+      <w:r>
+        <w:rPr>
+          <w:rFonts w:ascii="Verdana" w:hAnsi="Verdana"/>
+        </w:rPr>
+        <w:t xml:space="preserve"> parameters, with the latter two compared against manual segmentation.</w:t>
       </w:r>
       <w:r>
         <w:rPr>
@@ -678,11 +706,19 @@
         </w:rPr>
         <w:t xml:space="preserve">Dynamic MRI; Bone tracking; Semi-automated segmentation; Knee </w:t>
       </w:r>
+      <w:proofErr w:type="spellStart"/>
       <w:r>
         <w:rPr>
           <w:rFonts w:ascii="Verdana" w:hAnsi="Verdana"/>
         </w:rPr>
         <w:t>osteokinematics</w:t>
+      </w:r>
+      <w:proofErr w:type="spellEnd"/>
+      <w:r>
+        <w:rPr>
+          <w:rFonts w:ascii="Verdana" w:hAnsi="Verdana"/>
+        </w:rPr>
+        <w:t xml:space="preserve"> </w:t>
       </w:r>
     </w:p>
     <w:p>
@@ -764,6 +800,7 @@
           <w:rFonts w:ascii="Verdana" w:hAnsi="Verdana"/>
         </w:rPr>
       </w:pPr>
+      <w:proofErr w:type="spellStart"/>
       <w:r>
         <w:rPr>
           <w:rFonts w:ascii="Verdana" w:hAnsi="Verdana"/>
@@ -776,6 +813,7 @@
         </w:rPr>
         <w:t>s</w:t>
       </w:r>
+      <w:proofErr w:type="spellEnd"/>
       <w:r>
         <w:rPr>
           <w:rFonts w:ascii="Verdana" w:hAnsi="Verdana"/>
@@ -974,6 +1012,7 @@
         </w:rPr>
         <w:t xml:space="preserve">An enhanced understanding of </w:t>
       </w:r>
+      <w:proofErr w:type="spellStart"/>
       <w:r>
         <w:rPr>
           <w:rFonts w:ascii="Verdana" w:hAnsi="Verdana"/>
@@ -986,6 +1025,7 @@
         </w:rPr>
         <w:t>kinematics</w:t>
       </w:r>
+      <w:proofErr w:type="spellEnd"/>
       <w:r>
         <w:rPr>
           <w:rFonts w:ascii="Verdana" w:hAnsi="Verdana"/>
@@ -1118,12 +1158,14 @@
         </w:rPr>
         <w:t xml:space="preserve">. Accurate assessment of </w:t>
       </w:r>
+      <w:proofErr w:type="spellStart"/>
       <w:r>
         <w:rPr>
           <w:rFonts w:ascii="Verdana" w:hAnsi="Verdana"/>
         </w:rPr>
         <w:t>osteokinematics</w:t>
       </w:r>
+      <w:proofErr w:type="spellEnd"/>
       <w:r>
         <w:rPr>
           <w:rFonts w:ascii="Verdana" w:hAnsi="Verdana"/>
@@ -1661,12 +1703,14 @@
         </w:rPr>
         <w:t xml:space="preserve">quantifying </w:t>
       </w:r>
+      <w:proofErr w:type="spellStart"/>
       <w:r>
         <w:rPr>
           <w:rFonts w:ascii="Verdana" w:hAnsi="Verdana"/>
         </w:rPr>
         <w:t>osteokinematics</w:t>
       </w:r>
+      <w:proofErr w:type="spellEnd"/>
       <w:r>
         <w:rPr>
           <w:rFonts w:ascii="Verdana" w:hAnsi="Verdana"/>
@@ -2479,7 +2523,21 @@
         <w:rPr>
           <w:rFonts w:ascii="Verdana" w:hAnsi="Verdana"/>
         </w:rPr>
-        <w:t xml:space="preserve">s were (i) </w:t>
+        <w:t>s were (</w:t>
+      </w:r>
+      <w:proofErr w:type="spellStart"/>
+      <w:r>
+        <w:rPr>
+          <w:rFonts w:ascii="Verdana" w:hAnsi="Verdana"/>
+        </w:rPr>
+        <w:t>i</w:t>
+      </w:r>
+      <w:proofErr w:type="spellEnd"/>
+      <w:r>
+        <w:rPr>
+          <w:rFonts w:ascii="Verdana" w:hAnsi="Verdana"/>
+        </w:rPr>
+        <w:t xml:space="preserve">) </w:t>
       </w:r>
       <w:r>
         <w:rPr>
@@ -2499,12 +2557,14 @@
         </w:rPr>
         <w:t xml:space="preserve">measure </w:t>
       </w:r>
+      <w:proofErr w:type="spellStart"/>
       <w:r>
         <w:rPr>
           <w:rFonts w:ascii="Verdana" w:hAnsi="Verdana"/>
         </w:rPr>
         <w:t>osteokinematics</w:t>
       </w:r>
+      <w:proofErr w:type="spellEnd"/>
       <w:r>
         <w:rPr>
           <w:rFonts w:ascii="Verdana" w:hAnsi="Verdana"/>
@@ -2676,7 +2736,21 @@
         <w:rPr>
           <w:rFonts w:ascii="Verdana" w:hAnsi="Verdana"/>
         </w:rPr>
-        <w:t>Dynamic MRI scans were acquired for the left leg of each participant using a 3 T clinical whole-body MRI scanner (MAGNETOM Prisma, Siemens Healthineers).</w:t>
+        <w:t xml:space="preserve">Dynamic MRI scans were acquired for the left leg of each participant using a 3 T clinical whole-body MRI scanner (MAGNETOM Prisma, Siemens </w:t>
+      </w:r>
+      <w:proofErr w:type="spellStart"/>
+      <w:r>
+        <w:rPr>
+          <w:rFonts w:ascii="Verdana" w:hAnsi="Verdana"/>
+        </w:rPr>
+        <w:t>Healthineers</w:t>
+      </w:r>
+      <w:proofErr w:type="spellEnd"/>
+      <w:r>
+        <w:rPr>
+          <w:rFonts w:ascii="Verdana" w:hAnsi="Verdana"/>
+        </w:rPr>
+        <w:t>).</w:t>
       </w:r>
     </w:p>
     <w:p>
@@ -2860,21 +2934,7 @@
         <w:rPr>
           <w:rFonts w:ascii="Verdana" w:hAnsi="Verdana"/>
         </w:rPr>
-        <w:t xml:space="preserve">just </w:t>
-      </w:r>
-      <w:proofErr w:type="gramStart"/>
-      <w:r>
-        <w:rPr>
-          <w:rFonts w:ascii="Verdana" w:hAnsi="Verdana"/>
-        </w:rPr>
-        <w:t>proximal</w:t>
-      </w:r>
-      <w:proofErr w:type="gramEnd"/>
-      <w:r>
-        <w:rPr>
-          <w:rFonts w:ascii="Verdana" w:hAnsi="Verdana"/>
-        </w:rPr>
-        <w:t xml:space="preserve"> to the malleolus. Additional straps </w:t>
+        <w:t xml:space="preserve">just proximal to the malleolus. Additional straps </w:t>
       </w:r>
       <w:r>
         <w:rPr>
@@ -3323,7 +3383,21 @@
         <w:rPr>
           <w:rFonts w:ascii="Verdana" w:eastAsia="Verdana" w:hAnsi="Verdana" w:cs="Verdana"/>
         </w:rPr>
-        <w:t xml:space="preserve">an optical fiber position sensor (MR338-Y10C10, Micronor, Camarillo, CA, USA) integrated into the </w:t>
+        <w:t xml:space="preserve">an optical fiber position sensor (MR338-Y10C10, </w:t>
+      </w:r>
+      <w:proofErr w:type="spellStart"/>
+      <w:r>
+        <w:rPr>
+          <w:rFonts w:ascii="Verdana" w:eastAsia="Verdana" w:hAnsi="Verdana" w:cs="Verdana"/>
+        </w:rPr>
+        <w:t>Micronor</w:t>
+      </w:r>
+      <w:proofErr w:type="spellEnd"/>
+      <w:r>
+        <w:rPr>
+          <w:rFonts w:ascii="Verdana" w:eastAsia="Verdana" w:hAnsi="Verdana" w:cs="Verdana"/>
+        </w:rPr>
+        <w:t xml:space="preserve">, Camarillo, CA, USA) integrated into the </w:t>
       </w:r>
       <w:r>
         <w:rPr>
@@ -3347,7 +3421,21 @@
         <w:rPr>
           <w:rFonts w:ascii="Verdana" w:eastAsia="Verdana" w:hAnsi="Verdana" w:cs="Verdana"/>
         </w:rPr>
-        <w:t xml:space="preserve">The optical signals were converted to electrical signals by a controller unit (MR330, Micronor), </w:t>
+        <w:t xml:space="preserve">The optical signals were converted to electrical signals by a controller unit (MR330, </w:t>
+      </w:r>
+      <w:proofErr w:type="spellStart"/>
+      <w:r>
+        <w:rPr>
+          <w:rFonts w:ascii="Verdana" w:eastAsia="Verdana" w:hAnsi="Verdana" w:cs="Verdana"/>
+        </w:rPr>
+        <w:t>Micronor</w:t>
+      </w:r>
+      <w:proofErr w:type="spellEnd"/>
+      <w:r>
+        <w:rPr>
+          <w:rFonts w:ascii="Verdana" w:eastAsia="Verdana" w:hAnsi="Verdana" w:cs="Verdana"/>
+        </w:rPr>
+        <w:t xml:space="preserve">), </w:t>
       </w:r>
       <w:r>
         <w:rPr>
@@ -3371,7 +3459,21 @@
         <w:rPr>
           <w:rFonts w:ascii="Verdana" w:eastAsia="Verdana" w:hAnsi="Verdana" w:cs="Verdana"/>
         </w:rPr>
-        <w:t>s sequence trigger signal using a USB-based data acquisition module (RedLab 1208FS</w:t>
+        <w:t>s sequence trigger signal using a USB-based data acquisition module (</w:t>
+      </w:r>
+      <w:proofErr w:type="spellStart"/>
+      <w:r>
+        <w:rPr>
+          <w:rFonts w:ascii="Verdana" w:eastAsia="Verdana" w:hAnsi="Verdana" w:cs="Verdana"/>
+        </w:rPr>
+        <w:t>RedLab</w:t>
+      </w:r>
+      <w:proofErr w:type="spellEnd"/>
+      <w:r>
+        <w:rPr>
+          <w:rFonts w:ascii="Verdana" w:eastAsia="Verdana" w:hAnsi="Verdana" w:cs="Verdana"/>
+        </w:rPr>
+        <w:t xml:space="preserve"> 1208FS</w:t>
       </w:r>
       <w:r>
         <w:rPr>
@@ -3383,7 +3485,14 @@
         <w:rPr>
           <w:rFonts w:ascii="Verdana" w:eastAsia="Verdana" w:hAnsi="Verdana" w:cs="Verdana"/>
         </w:rPr>
-        <w:t xml:space="preserve"> Mei</w:t>
+        <w:t xml:space="preserve"> </w:t>
+      </w:r>
+      <w:proofErr w:type="spellStart"/>
+      <w:r>
+        <w:rPr>
+          <w:rFonts w:ascii="Verdana" w:eastAsia="Verdana" w:hAnsi="Verdana" w:cs="Verdana"/>
+        </w:rPr>
+        <w:t>Mei</w:t>
       </w:r>
       <w:r>
         <w:rPr>
@@ -3395,7 +3504,14 @@
         <w:rPr>
           <w:rFonts w:ascii="Verdana" w:eastAsia="Verdana" w:hAnsi="Verdana" w:cs="Verdana"/>
         </w:rPr>
-        <w:t xml:space="preserve">haus Electronic GmbH). By synchronizing the knee rotation angles with the </w:t>
+        <w:t>haus</w:t>
+      </w:r>
+      <w:proofErr w:type="spellEnd"/>
+      <w:r>
+        <w:rPr>
+          <w:rFonts w:ascii="Verdana" w:eastAsia="Verdana" w:hAnsi="Verdana" w:cs="Verdana"/>
+        </w:rPr>
+        <w:t xml:space="preserve"> Electronic GmbH). By synchronizing the knee rotation angles with the </w:t>
       </w:r>
       <w:r>
         <w:rPr>
@@ -3486,7 +3602,21 @@
         <w:rPr>
           <w:rFonts w:ascii="Verdana" w:eastAsia="Verdana" w:hAnsi="Verdana" w:cs="Verdana"/>
         </w:rPr>
-        <w:t xml:space="preserve"> RIESLING (Radial Interstices Enable Speedy Low-volume imagING) toolbox </w:t>
+        <w:t xml:space="preserve"> RIESLING (Radial Interstices Enable Speedy Low-volume </w:t>
+      </w:r>
+      <w:proofErr w:type="spellStart"/>
+      <w:r>
+        <w:rPr>
+          <w:rFonts w:ascii="Verdana" w:eastAsia="Verdana" w:hAnsi="Verdana" w:cs="Verdana"/>
+        </w:rPr>
+        <w:t>imagING</w:t>
+      </w:r>
+      <w:proofErr w:type="spellEnd"/>
+      <w:r>
+        <w:rPr>
+          <w:rFonts w:ascii="Verdana" w:eastAsia="Verdana" w:hAnsi="Verdana" w:cs="Verdana"/>
+        </w:rPr>
+        <w:t xml:space="preserve">) toolbox </w:t>
       </w:r>
       <w:r>
         <w:rPr>
@@ -4442,21 +4572,7 @@
           <w:rFonts w:ascii="Verdana" w:eastAsia="Verdana" w:hAnsi="Verdana" w:cs="Verdana"/>
         </w:rPr>
         <w:lastRenderedPageBreak/>
-        <w:t xml:space="preserve">nature of the motion. Once the parameters were obtained for all the frames, any manual segmentation of the bones drawn in the first frame could be automatically transformed </w:t>
-      </w:r>
-      <w:proofErr w:type="gramStart"/>
-      <w:r>
-        <w:rPr>
-          <w:rFonts w:ascii="Verdana" w:eastAsia="Verdana" w:hAnsi="Verdana" w:cs="Verdana"/>
-        </w:rPr>
-        <w:t>to</w:t>
-      </w:r>
-      <w:proofErr w:type="gramEnd"/>
-      <w:r>
-        <w:rPr>
-          <w:rFonts w:ascii="Verdana" w:eastAsia="Verdana" w:hAnsi="Verdana" w:cs="Verdana"/>
-        </w:rPr>
-        <w:t xml:space="preserve"> all other frames. </w:t>
+        <w:t xml:space="preserve">nature of the motion. Once the parameters were obtained for all the frames, any manual segmentation of the bones drawn in the first frame could be automatically transformed to all other frames. </w:t>
       </w:r>
       <w:r>
         <w:rPr>
@@ -4498,6 +4614,7 @@
         </w:rPr>
         <w:t xml:space="preserve">2.3 Manual Segmentation and </w:t>
       </w:r>
+      <w:proofErr w:type="spellStart"/>
       <w:r>
         <w:rPr>
           <w:rFonts w:ascii="Verdana" w:eastAsia="Verdana" w:hAnsi="Verdana" w:cs="Verdana"/>
@@ -4505,6 +4622,7 @@
         </w:rPr>
         <w:t>Osteokinematic</w:t>
       </w:r>
+      <w:proofErr w:type="spellEnd"/>
       <w:r>
         <w:rPr>
           <w:rFonts w:ascii="Verdana" w:eastAsia="Verdana" w:hAnsi="Verdana" w:cs="Verdana"/>
@@ -4579,16 +4697,8 @@
         <w:rPr>
           <w:rFonts w:ascii="Verdana" w:hAnsi="Verdana"/>
         </w:rPr>
-        <w:t xml:space="preserve">The relative centroid displacements between </w:t>
-      </w:r>
-      <w:proofErr w:type="gramStart"/>
-      <w:r>
-        <w:rPr>
-          <w:rFonts w:ascii="Verdana" w:hAnsi="Verdana"/>
-        </w:rPr>
-        <w:t>the tibia</w:t>
-      </w:r>
-      <w:proofErr w:type="gramEnd"/>
+        <w:t>The relative centroid displacements between the tibia</w:t>
+      </w:r>
       <w:r>
         <w:rPr>
           <w:rFonts w:ascii="Verdana" w:hAnsi="Verdana"/>
@@ -4797,16 +4907,8 @@
         <w:rPr>
           <w:rFonts w:ascii="Verdana" w:hAnsi="Verdana"/>
         </w:rPr>
-        <w:t xml:space="preserve">despite variations in their </w:t>
-      </w:r>
-      <w:proofErr w:type="gramStart"/>
-      <w:r>
-        <w:rPr>
-          <w:rFonts w:ascii="Verdana" w:hAnsi="Verdana"/>
-        </w:rPr>
-        <w:t>achieved range of motion</w:t>
-      </w:r>
-      <w:proofErr w:type="gramEnd"/>
+        <w:t>despite variations in their achieved range of motion</w:t>
+      </w:r>
       <w:r>
         <w:rPr>
           <w:rFonts w:ascii="Verdana" w:hAnsi="Verdana"/>
@@ -5043,12 +5145,14 @@
         </w:rPr>
         <w:t xml:space="preserve">quantitative </w:t>
       </w:r>
+      <w:proofErr w:type="spellStart"/>
       <w:r>
         <w:rPr>
           <w:rFonts w:ascii="Verdana" w:hAnsi="Verdana"/>
         </w:rPr>
         <w:t>osteokinematic</w:t>
       </w:r>
+      <w:proofErr w:type="spellEnd"/>
       <w:r>
         <w:rPr>
           <w:rFonts w:ascii="Verdana" w:hAnsi="Verdana"/>
@@ -5583,12 +5687,14 @@
         </w:rPr>
         <w:t xml:space="preserve">. The </w:t>
       </w:r>
+      <w:proofErr w:type="spellStart"/>
       <w:r>
         <w:rPr>
           <w:rFonts w:ascii="Verdana" w:hAnsi="Verdana"/>
         </w:rPr>
         <w:t>osteokinematic</w:t>
       </w:r>
+      <w:proofErr w:type="spellEnd"/>
       <w:r>
         <w:rPr>
           <w:rFonts w:ascii="Verdana" w:hAnsi="Verdana"/>
@@ -5721,12 +5827,14 @@
         </w:rPr>
         <w:t xml:space="preserve">sampling density for </w:t>
       </w:r>
+      <w:proofErr w:type="spellStart"/>
       <w:r>
         <w:rPr>
           <w:rFonts w:ascii="Verdana" w:hAnsi="Verdana"/>
         </w:rPr>
         <w:t>osteokinematic</w:t>
       </w:r>
+      <w:proofErr w:type="spellEnd"/>
       <w:r>
         <w:rPr>
           <w:rFonts w:ascii="Verdana" w:hAnsi="Verdana"/>
@@ -5835,12 +5943,14 @@
         </w:rPr>
         <w:t xml:space="preserve">the </w:t>
       </w:r>
+      <w:proofErr w:type="spellStart"/>
       <w:r>
         <w:rPr>
           <w:rFonts w:ascii="Verdana" w:hAnsi="Verdana"/>
         </w:rPr>
         <w:t>osteokinematic</w:t>
       </w:r>
+      <w:proofErr w:type="spellEnd"/>
       <w:r>
         <w:rPr>
           <w:rFonts w:ascii="Verdana" w:hAnsi="Verdana"/>
@@ -6114,12 +6224,14 @@
         </w:rPr>
         <w:t xml:space="preserve">knee </w:t>
       </w:r>
+      <w:proofErr w:type="spellStart"/>
       <w:r>
         <w:rPr>
           <w:rFonts w:ascii="Verdana" w:hAnsi="Verdana"/>
         </w:rPr>
         <w:t>osteokinematics</w:t>
       </w:r>
+      <w:proofErr w:type="spellEnd"/>
       <w:r>
         <w:rPr>
           <w:rFonts w:ascii="Verdana" w:hAnsi="Verdana"/>
@@ -6361,12 +6473,14 @@
         </w:rPr>
         <w:t xml:space="preserve"> while improving </w:t>
       </w:r>
+      <w:proofErr w:type="spellStart"/>
       <w:r>
         <w:rPr>
           <w:rFonts w:ascii="Verdana" w:hAnsi="Verdana"/>
         </w:rPr>
         <w:t>osteokinematic</w:t>
       </w:r>
+      <w:proofErr w:type="spellEnd"/>
       <w:r>
         <w:rPr>
           <w:rFonts w:ascii="Verdana" w:hAnsi="Verdana"/>
@@ -6504,7 +6618,21 @@
         <w:rPr>
           <w:rFonts w:ascii="Verdana" w:hAnsi="Verdana"/>
         </w:rPr>
-        <w:t>This research was funded by the German Research Foundation (DFG – Deutsche Forschungsgemeinschaft, BR 6698/1-1, KR 4783/2-1). The funding source had no role in the design of this study; in the collection, analysis and interpretation of data; in the writing of the article; and in the decision to submit the article for publication. </w:t>
+        <w:t xml:space="preserve">This research was funded by the German Research Foundation (DFG – Deutsche </w:t>
+      </w:r>
+      <w:proofErr w:type="spellStart"/>
+      <w:r>
+        <w:rPr>
+          <w:rFonts w:ascii="Verdana" w:hAnsi="Verdana"/>
+        </w:rPr>
+        <w:t>Forschungsgemeinschaft</w:t>
+      </w:r>
+      <w:proofErr w:type="spellEnd"/>
+      <w:r>
+        <w:rPr>
+          <w:rFonts w:ascii="Verdana" w:hAnsi="Verdana"/>
+        </w:rPr>
+        <w:t>, BR 6698/1-1, KR 4783/2-1). The funding source had no role in the design of this study; in the collection, analysis and interpretation of data; in the writing of the article; and in the decision to submit the article for publication. </w:t>
       </w:r>
     </w:p>
     <w:p>

</xml_diff>